<commit_message>
Solved first four tasks
</commit_message>
<xml_diff>
--- a/OS-L06-2017-ScriptsPart1.docx
+++ b/OS-L06-2017-ScriptsPart1.docx
@@ -1,6 +1,6 @@
 
 <file path=word/document.xml><?xml version="1.0" encoding="utf-8"?>
-<w:document xmlns:wpc="http://schemas.microsoft.com/office/word/2010/wordprocessingCanvas" xmlns:mc="http://schemas.openxmlformats.org/markup-compatibility/2006" xmlns:o="urn:schemas-microsoft-com:office:office" xmlns:r="http://schemas.openxmlformats.org/officeDocument/2006/relationships" xmlns:m="http://schemas.openxmlformats.org/officeDocument/2006/math" xmlns:v="urn:schemas-microsoft-com:vml" xmlns:wp14="http://schemas.microsoft.com/office/word/2010/wordprocessingDrawing" xmlns:wp="http://schemas.openxmlformats.org/drawingml/2006/wordprocessingDrawing" xmlns:w10="urn:schemas-microsoft-com:office:word" xmlns:w="http://schemas.openxmlformats.org/wordprocessingml/2006/main" xmlns:w14="http://schemas.microsoft.com/office/word/2010/wordml" xmlns:w15="http://schemas.microsoft.com/office/word/2012/wordml" xmlns:wpg="http://schemas.microsoft.com/office/word/2010/wordprocessingGroup" xmlns:wpi="http://schemas.microsoft.com/office/word/2010/wordprocessingInk" xmlns:wne="http://schemas.microsoft.com/office/word/2006/wordml" xmlns:wps="http://schemas.microsoft.com/office/word/2010/wordprocessingShape" mc:Ignorable="w14 w15 wp14">
+<w:document xmlns:wpc="http://schemas.microsoft.com/office/word/2010/wordprocessingCanvas" xmlns:cx="http://schemas.microsoft.com/office/drawing/2014/chartex" xmlns:cx1="http://schemas.microsoft.com/office/drawing/2015/9/8/chartex" xmlns:cx2="http://schemas.microsoft.com/office/drawing/2015/10/21/chartex" xmlns:cx3="http://schemas.microsoft.com/office/drawing/2016/5/9/chartex" xmlns:cx4="http://schemas.microsoft.com/office/drawing/2016/5/10/chartex" xmlns:cx5="http://schemas.microsoft.com/office/drawing/2016/5/11/chartex" xmlns:cx6="http://schemas.microsoft.com/office/drawing/2016/5/12/chartex" xmlns:cx7="http://schemas.microsoft.com/office/drawing/2016/5/13/chartex" xmlns:cx8="http://schemas.microsoft.com/office/drawing/2016/5/14/chartex" xmlns:mc="http://schemas.openxmlformats.org/markup-compatibility/2006" xmlns:aink="http://schemas.microsoft.com/office/drawing/2016/ink" xmlns:am3d="http://schemas.microsoft.com/office/drawing/2017/model3d" xmlns:o="urn:schemas-microsoft-com:office:office" xmlns:r="http://schemas.openxmlformats.org/officeDocument/2006/relationships" xmlns:m="http://schemas.openxmlformats.org/officeDocument/2006/math" xmlns:v="urn:schemas-microsoft-com:vml" xmlns:wp14="http://schemas.microsoft.com/office/word/2010/wordprocessingDrawing" xmlns:wp="http://schemas.openxmlformats.org/drawingml/2006/wordprocessingDrawing" xmlns:w10="urn:schemas-microsoft-com:office:word" xmlns:w="http://schemas.openxmlformats.org/wordprocessingml/2006/main" xmlns:w14="http://schemas.microsoft.com/office/word/2010/wordml" xmlns:w15="http://schemas.microsoft.com/office/word/2012/wordml" xmlns:w16cid="http://schemas.microsoft.com/office/word/2016/wordml/cid" xmlns:w16se="http://schemas.microsoft.com/office/word/2015/wordml/symex" xmlns:wpg="http://schemas.microsoft.com/office/word/2010/wordprocessingGroup" xmlns:wpi="http://schemas.microsoft.com/office/word/2010/wordprocessingInk" xmlns:wne="http://schemas.microsoft.com/office/word/2006/wordml" xmlns:wps="http://schemas.microsoft.com/office/word/2010/wordprocessingShape" mc:Ignorable="w14 w15 w16se w16cid wp14">
   <w:body>
     <w:p>
       <w:pPr>
@@ -69,16 +69,7 @@
           <w:szCs w:val="24"/>
         </w:rPr>
         <w:br/>
-        <w:t>Интерпретерите дозволуваат команди кои се протегаат повеќе од ширината на терминалот. Команда може да се продолжи во следна линија с</w:t>
-      </w:r>
-      <w:bookmarkStart w:id="1" w:name="_GoBack"/>
-      <w:bookmarkEnd w:id="1"/>
-      <w:r>
-        <w:rPr>
-          <w:sz w:val="24"/>
-          <w:szCs w:val="24"/>
-        </w:rPr>
-        <w:t>о додавање "\" на крајот на линијата. Командата може да се прошири и ако интерпретерот заклучи дека командата не е завршена, на пример отворени се наводници кои не се затворени. Во тој случај интерпретерот прикажува нов одзивен знак "&gt;". Всушност обликот на тој одзивен знак се дефинира со системската променлива PS2.</w:t>
+        <w:t>Интерпретерите дозволуваат команди кои се протегаат повеќе од ширината на терминалот. Команда може да се продолжи во следна линија со додавање "\" на крајот на линијата. Командата може да се прошири и ако интерпретерот заклучи дека командата не е завршена, на пример отворени се наводници кои не се затворени. Во тој случај интерпретерот прикажува нов одзивен знак "&gt;". Всушност обликот на тој одзивен знак се дефинира со системската променлива PS2.</w:t>
       </w:r>
       <w:r>
         <w:rPr>
@@ -224,7 +215,6 @@
               </w:rPr>
               <w:t xml:space="preserve">student@os:~$ </w:t>
             </w:r>
-            <w:proofErr w:type="spellStart"/>
             <w:r>
               <w:rPr>
                 <w:rFonts w:ascii="Courier New" w:hAnsi="Courier New" w:cs="Courier New"/>
@@ -233,31 +223,8 @@
                 <w:szCs w:val="24"/>
                 <w:lang w:val="en-US"/>
               </w:rPr>
-              <w:t>lista</w:t>
+              <w:t>lista=`ls`</w:t>
             </w:r>
-            <w:proofErr w:type="spellEnd"/>
-            <w:r>
-              <w:rPr>
-                <w:rFonts w:ascii="Courier New" w:hAnsi="Courier New" w:cs="Courier New"/>
-                <w:bCs/>
-                <w:sz w:val="24"/>
-                <w:szCs w:val="24"/>
-                <w:lang w:val="en-US"/>
-              </w:rPr>
-              <w:t>=`</w:t>
-            </w:r>
-            <w:proofErr w:type="spellStart"/>
-            <w:r>
-              <w:rPr>
-                <w:rFonts w:ascii="Courier New" w:hAnsi="Courier New" w:cs="Courier New"/>
-                <w:bCs/>
-                <w:sz w:val="24"/>
-                <w:szCs w:val="24"/>
-                <w:lang w:val="en-US"/>
-              </w:rPr>
-              <w:t>ls`</w:t>
-            </w:r>
-            <w:proofErr w:type="spellEnd"/>
           </w:p>
           <w:p>
             <w:pPr>
@@ -303,72 +270,8 @@
                 <w:color w:val="000000"/>
                 <w:lang w:val="en-US"/>
               </w:rPr>
-              <w:t xml:space="preserve">ta </w:t>
+              <w:t>ta na tekovniot imenik e: $lista</w:t>
             </w:r>
-            <w:proofErr w:type="spellStart"/>
-            <w:r>
-              <w:rPr>
-                <w:rFonts w:ascii="Courier New" w:eastAsia="Times New Roman" w:hAnsi="Courier New" w:cs="Courier New"/>
-                <w:color w:val="000000"/>
-                <w:lang w:val="en-US"/>
-              </w:rPr>
-              <w:t>na</w:t>
-            </w:r>
-            <w:proofErr w:type="spellEnd"/>
-            <w:r>
-              <w:rPr>
-                <w:rFonts w:ascii="Courier New" w:eastAsia="Times New Roman" w:hAnsi="Courier New" w:cs="Courier New"/>
-                <w:color w:val="000000"/>
-                <w:lang w:val="en-US"/>
-              </w:rPr>
-              <w:t xml:space="preserve"> </w:t>
-            </w:r>
-            <w:proofErr w:type="spellStart"/>
-            <w:r>
-              <w:rPr>
-                <w:rFonts w:ascii="Courier New" w:eastAsia="Times New Roman" w:hAnsi="Courier New" w:cs="Courier New"/>
-                <w:color w:val="000000"/>
-                <w:lang w:val="en-US"/>
-              </w:rPr>
-              <w:t>tekovniot</w:t>
-            </w:r>
-            <w:proofErr w:type="spellEnd"/>
-            <w:r>
-              <w:rPr>
-                <w:rFonts w:ascii="Courier New" w:eastAsia="Times New Roman" w:hAnsi="Courier New" w:cs="Courier New"/>
-                <w:color w:val="000000"/>
-                <w:lang w:val="en-US"/>
-              </w:rPr>
-              <w:t xml:space="preserve"> </w:t>
-            </w:r>
-            <w:proofErr w:type="spellStart"/>
-            <w:r>
-              <w:rPr>
-                <w:rFonts w:ascii="Courier New" w:eastAsia="Times New Roman" w:hAnsi="Courier New" w:cs="Courier New"/>
-                <w:color w:val="000000"/>
-                <w:lang w:val="en-US"/>
-              </w:rPr>
-              <w:t>imenik</w:t>
-            </w:r>
-            <w:proofErr w:type="spellEnd"/>
-            <w:r>
-              <w:rPr>
-                <w:rFonts w:ascii="Courier New" w:eastAsia="Times New Roman" w:hAnsi="Courier New" w:cs="Courier New"/>
-                <w:color w:val="000000"/>
-                <w:lang w:val="en-US"/>
-              </w:rPr>
-              <w:t xml:space="preserve"> e: $</w:t>
-            </w:r>
-            <w:proofErr w:type="spellStart"/>
-            <w:r>
-              <w:rPr>
-                <w:rFonts w:ascii="Courier New" w:eastAsia="Times New Roman" w:hAnsi="Courier New" w:cs="Courier New"/>
-                <w:color w:val="000000"/>
-                <w:lang w:val="en-US"/>
-              </w:rPr>
-              <w:t>lista</w:t>
-            </w:r>
-            <w:proofErr w:type="spellEnd"/>
             <w:r>
               <w:rPr>
                 <w:rFonts w:ascii="Courier New" w:eastAsia="Times New Roman" w:hAnsi="Courier New" w:cs="Courier New"/>
@@ -491,61 +394,7 @@
                 <w:color w:val="000000"/>
                 <w:lang w:val="en-US"/>
               </w:rPr>
-              <w:t xml:space="preserve">Ima `ls $HOME | </w:t>
-            </w:r>
-            <w:proofErr w:type="spellStart"/>
-            <w:r>
-              <w:rPr>
-                <w:rFonts w:ascii="Courier New" w:eastAsia="Times New Roman" w:hAnsi="Courier New" w:cs="Courier New"/>
-                <w:color w:val="000000"/>
-                <w:lang w:val="en-US"/>
-              </w:rPr>
-              <w:t>wc</w:t>
-            </w:r>
-            <w:proofErr w:type="spellEnd"/>
-            <w:r>
-              <w:rPr>
-                <w:rFonts w:ascii="Courier New" w:eastAsia="Times New Roman" w:hAnsi="Courier New" w:cs="Courier New"/>
-                <w:color w:val="000000"/>
-                <w:lang w:val="en-US"/>
-              </w:rPr>
-              <w:t xml:space="preserve"> -l` </w:t>
-            </w:r>
-            <w:proofErr w:type="spellStart"/>
-            <w:r>
-              <w:rPr>
-                <w:rFonts w:ascii="Courier New" w:eastAsia="Times New Roman" w:hAnsi="Courier New" w:cs="Courier New"/>
-                <w:color w:val="000000"/>
-                <w:lang w:val="en-US"/>
-              </w:rPr>
-              <w:t>datoteki</w:t>
-            </w:r>
-            <w:proofErr w:type="spellEnd"/>
-            <w:r>
-              <w:rPr>
-                <w:rFonts w:ascii="Courier New" w:eastAsia="Times New Roman" w:hAnsi="Courier New" w:cs="Courier New"/>
-                <w:color w:val="000000"/>
-                <w:lang w:val="en-US"/>
-              </w:rPr>
-              <w:t xml:space="preserve"> </w:t>
-            </w:r>
-            <w:proofErr w:type="spellStart"/>
-            <w:r>
-              <w:rPr>
-                <w:rFonts w:ascii="Courier New" w:eastAsia="Times New Roman" w:hAnsi="Courier New" w:cs="Courier New"/>
-                <w:color w:val="000000"/>
-                <w:lang w:val="en-US"/>
-              </w:rPr>
-              <w:t>vo</w:t>
-            </w:r>
-            <w:proofErr w:type="spellEnd"/>
-            <w:r>
-              <w:rPr>
-                <w:rFonts w:ascii="Courier New" w:eastAsia="Times New Roman" w:hAnsi="Courier New" w:cs="Courier New"/>
-                <w:color w:val="000000"/>
-                <w:lang w:val="en-US"/>
-              </w:rPr>
-              <w:t xml:space="preserve"> $HOME</w:t>
+              <w:t>Ima `ls $HOME | wc -l` datoteki vo $HOME</w:t>
             </w:r>
             <w:r>
               <w:rPr>
@@ -875,7 +724,6 @@
               </w:rPr>
               <w:t xml:space="preserve">tudent@os:~$ </w:t>
             </w:r>
-            <w:proofErr w:type="spellStart"/>
             <w:r>
               <w:rPr>
                 <w:rFonts w:ascii="Courier New" w:hAnsi="Courier New" w:cs="Courier New"/>
@@ -884,40 +732,7 @@
                 <w:szCs w:val="24"/>
                 <w:lang w:val="en-US"/>
               </w:rPr>
-              <w:t>chmod</w:t>
-            </w:r>
-            <w:proofErr w:type="spellEnd"/>
-            <w:r>
-              <w:rPr>
-                <w:rFonts w:ascii="Courier New" w:hAnsi="Courier New" w:cs="Courier New"/>
-                <w:bCs/>
-                <w:sz w:val="24"/>
-                <w:szCs w:val="24"/>
-                <w:lang w:val="en-US"/>
-              </w:rPr>
-              <w:t xml:space="preserve"> </w:t>
-            </w:r>
-            <w:proofErr w:type="spellStart"/>
-            <w:r>
-              <w:rPr>
-                <w:rFonts w:ascii="Courier New" w:hAnsi="Courier New" w:cs="Courier New"/>
-                <w:bCs/>
-                <w:sz w:val="24"/>
-                <w:szCs w:val="24"/>
-                <w:lang w:val="en-US"/>
-              </w:rPr>
-              <w:t>u+x</w:t>
-            </w:r>
-            <w:proofErr w:type="spellEnd"/>
-            <w:r>
-              <w:rPr>
-                <w:rFonts w:ascii="Courier New" w:hAnsi="Courier New" w:cs="Courier New"/>
-                <w:bCs/>
-                <w:sz w:val="24"/>
-                <w:szCs w:val="24"/>
-                <w:lang w:val="en-US"/>
-              </w:rPr>
-              <w:t xml:space="preserve"> broi.sh</w:t>
+              <w:t>chmod u+x broi.sh</w:t>
             </w:r>
           </w:p>
           <w:p>
@@ -1077,29 +892,7 @@
                 <w:szCs w:val="24"/>
                 <w:lang w:val="en-US"/>
               </w:rPr>
-              <w:t>DIR=`</w:t>
-            </w:r>
-            <w:proofErr w:type="spellStart"/>
-            <w:r>
-              <w:rPr>
-                <w:rFonts w:ascii="Courier New" w:hAnsi="Courier New" w:cs="Courier New"/>
-                <w:bCs/>
-                <w:sz w:val="24"/>
-                <w:szCs w:val="24"/>
-                <w:lang w:val="en-US"/>
-              </w:rPr>
-              <w:t>pwd</w:t>
-            </w:r>
-            <w:proofErr w:type="spellEnd"/>
-            <w:r>
-              <w:rPr>
-                <w:rFonts w:ascii="Courier New" w:hAnsi="Courier New" w:cs="Courier New"/>
-                <w:bCs/>
-                <w:sz w:val="24"/>
-                <w:szCs w:val="24"/>
-                <w:lang w:val="en-US"/>
-              </w:rPr>
-              <w:t>`</w:t>
+              <w:t>DIR=`pwd`</w:t>
             </w:r>
           </w:p>
           <w:p>
@@ -1344,7 +1137,6 @@
         </w:rPr>
         <w:t>dir.</w:t>
       </w:r>
-      <w:proofErr w:type="spellStart"/>
       <w:r>
         <w:rPr>
           <w:rFonts w:ascii="Courier New" w:hAnsi="Courier New" w:cs="Courier New"/>
@@ -1354,7 +1146,6 @@
         </w:rPr>
         <w:t>sh</w:t>
       </w:r>
-      <w:proofErr w:type="spellEnd"/>
       <w:r>
         <w:rPr>
           <w:sz w:val="24"/>
@@ -1471,20 +1262,8 @@
                 <w:szCs w:val="24"/>
                 <w:lang w:val="en-US"/>
               </w:rPr>
-              <w:t xml:space="preserve">touch </w:t>
+              <w:t>touch tmpdar</w:t>
             </w:r>
-            <w:proofErr w:type="spellStart"/>
-            <w:r>
-              <w:rPr>
-                <w:rFonts w:ascii="Courier New" w:hAnsi="Courier New" w:cs="Courier New"/>
-                <w:bCs/>
-                <w:sz w:val="24"/>
-                <w:szCs w:val="24"/>
-                <w:lang w:val="en-US"/>
-              </w:rPr>
-              <w:t>tmpdar</w:t>
-            </w:r>
-            <w:proofErr w:type="spellEnd"/>
           </w:p>
           <w:p>
             <w:pPr>
@@ -1497,7 +1276,6 @@
                 <w:lang w:val="en-US"/>
               </w:rPr>
             </w:pPr>
-            <w:proofErr w:type="spellStart"/>
             <w:r>
               <w:rPr>
                 <w:rFonts w:ascii="Courier New" w:hAnsi="Courier New" w:cs="Courier New"/>
@@ -1506,31 +1284,8 @@
                 <w:szCs w:val="24"/>
                 <w:lang w:val="en-US"/>
               </w:rPr>
-              <w:t>rm</w:t>
+              <w:t>rm tmpdat</w:t>
             </w:r>
-            <w:proofErr w:type="spellEnd"/>
-            <w:r>
-              <w:rPr>
-                <w:rFonts w:ascii="Courier New" w:hAnsi="Courier New" w:cs="Courier New"/>
-                <w:bCs/>
-                <w:sz w:val="24"/>
-                <w:szCs w:val="24"/>
-                <w:lang w:val="en-US"/>
-              </w:rPr>
-              <w:t xml:space="preserve"> </w:t>
-            </w:r>
-            <w:proofErr w:type="spellStart"/>
-            <w:r>
-              <w:rPr>
-                <w:rFonts w:ascii="Courier New" w:hAnsi="Courier New" w:cs="Courier New"/>
-                <w:bCs/>
-                <w:sz w:val="24"/>
-                <w:szCs w:val="24"/>
-                <w:lang w:val="en-US"/>
-              </w:rPr>
-              <w:t>tmpdat</w:t>
-            </w:r>
-            <w:proofErr w:type="spellEnd"/>
           </w:p>
           <w:p>
             <w:pPr>
@@ -1543,7 +1298,6 @@
                 <w:lang w:val="en-US"/>
               </w:rPr>
             </w:pPr>
-            <w:proofErr w:type="gramStart"/>
             <w:r>
               <w:rPr>
                 <w:rFonts w:ascii="Courier New" w:hAnsi="Courier New" w:cs="Courier New"/>
@@ -1552,40 +1306,7 @@
                 <w:szCs w:val="24"/>
                 <w:lang w:val="en-US"/>
               </w:rPr>
-              <w:t>echo</w:t>
-            </w:r>
-            <w:proofErr w:type="gramEnd"/>
-            <w:r>
-              <w:rPr>
-                <w:rFonts w:ascii="Courier New" w:hAnsi="Courier New" w:cs="Courier New"/>
-                <w:bCs/>
-                <w:sz w:val="24"/>
-                <w:szCs w:val="24"/>
-                <w:lang w:val="en-US"/>
-              </w:rPr>
-              <w:t xml:space="preserve"> "Exit code of ok </w:t>
-            </w:r>
-            <w:proofErr w:type="spellStart"/>
-            <w:r>
-              <w:rPr>
-                <w:rFonts w:ascii="Courier New" w:hAnsi="Courier New" w:cs="Courier New"/>
-                <w:bCs/>
-                <w:sz w:val="24"/>
-                <w:szCs w:val="24"/>
-                <w:lang w:val="en-US"/>
-              </w:rPr>
-              <w:t>rm</w:t>
-            </w:r>
-            <w:proofErr w:type="spellEnd"/>
-            <w:r>
-              <w:rPr>
-                <w:rFonts w:ascii="Courier New" w:hAnsi="Courier New" w:cs="Courier New"/>
-                <w:bCs/>
-                <w:sz w:val="24"/>
-                <w:szCs w:val="24"/>
-                <w:lang w:val="en-US"/>
-              </w:rPr>
-              <w:t xml:space="preserve"> is $?"</w:t>
+              <w:t>echo "Exit code of ok rm is $?"</w:t>
             </w:r>
             <w:r>
               <w:rPr>
@@ -1596,52 +1317,7 @@
                 <w:lang w:val="en-US"/>
               </w:rPr>
               <w:br/>
-            </w:r>
-            <w:proofErr w:type="spellStart"/>
-            <w:proofErr w:type="gramStart"/>
-            <w:r>
-              <w:rPr>
-                <w:rFonts w:ascii="Courier New" w:hAnsi="Courier New" w:cs="Courier New"/>
-                <w:bCs/>
-                <w:sz w:val="24"/>
-                <w:szCs w:val="24"/>
-                <w:lang w:val="en-US"/>
-              </w:rPr>
-              <w:t>rm</w:t>
-            </w:r>
-            <w:proofErr w:type="spellEnd"/>
-            <w:proofErr w:type="gramEnd"/>
-            <w:r>
-              <w:rPr>
-                <w:rFonts w:ascii="Courier New" w:hAnsi="Courier New" w:cs="Courier New"/>
-                <w:bCs/>
-                <w:sz w:val="24"/>
-                <w:szCs w:val="24"/>
-                <w:lang w:val="en-US"/>
-              </w:rPr>
-              <w:t xml:space="preserve"> </w:t>
-            </w:r>
-            <w:proofErr w:type="spellStart"/>
-            <w:r>
-              <w:rPr>
-                <w:rFonts w:ascii="Courier New" w:hAnsi="Courier New" w:cs="Courier New"/>
-                <w:bCs/>
-                <w:sz w:val="24"/>
-                <w:szCs w:val="24"/>
-                <w:lang w:val="en-US"/>
-              </w:rPr>
-              <w:t>tmpdat</w:t>
-            </w:r>
-            <w:proofErr w:type="spellEnd"/>
-            <w:r>
-              <w:rPr>
-                <w:rFonts w:ascii="Courier New" w:hAnsi="Courier New" w:cs="Courier New"/>
-                <w:bCs/>
-                <w:sz w:val="24"/>
-                <w:szCs w:val="24"/>
-                <w:lang w:val="en-US"/>
-              </w:rPr>
-              <w:t> </w:t>
+              <w:t>rm tmpdat </w:t>
             </w:r>
             <w:r>
               <w:rPr>
@@ -1652,29 +1328,7 @@
                 <w:lang w:val="en-US"/>
               </w:rPr>
               <w:br/>
-              <w:t xml:space="preserve">echo "Exit code of failed </w:t>
-            </w:r>
-            <w:proofErr w:type="spellStart"/>
-            <w:r>
-              <w:rPr>
-                <w:rFonts w:ascii="Courier New" w:hAnsi="Courier New" w:cs="Courier New"/>
-                <w:bCs/>
-                <w:sz w:val="24"/>
-                <w:szCs w:val="24"/>
-                <w:lang w:val="en-US"/>
-              </w:rPr>
-              <w:t>rm</w:t>
-            </w:r>
-            <w:proofErr w:type="spellEnd"/>
-            <w:r>
-              <w:rPr>
-                <w:rFonts w:ascii="Courier New" w:hAnsi="Courier New" w:cs="Courier New"/>
-                <w:bCs/>
-                <w:sz w:val="24"/>
-                <w:szCs w:val="24"/>
-                <w:lang w:val="en-US"/>
-              </w:rPr>
-              <w:t xml:space="preserve"> is $?"</w:t>
+              <w:t>echo "Exit code of failed rm is $?"</w:t>
             </w:r>
           </w:p>
           <w:p>
@@ -1858,7 +1512,6 @@
               </w:rPr>
               <w:t>"</w:t>
             </w:r>
-            <w:proofErr w:type="spellStart"/>
             <w:r>
               <w:rPr>
                 <w:rFonts w:ascii="Courier New" w:hAnsi="Courier New" w:cs="Courier New"/>
@@ -1867,97 +1520,8 @@
                 <w:szCs w:val="24"/>
                 <w:lang w:val="en-US"/>
               </w:rPr>
-              <w:t>Vnesete</w:t>
+              <w:t>Vnesete ime, prezime i indeks</w:t>
             </w:r>
-            <w:proofErr w:type="spellEnd"/>
-            <w:r>
-              <w:rPr>
-                <w:rFonts w:ascii="Courier New" w:hAnsi="Courier New" w:cs="Courier New"/>
-                <w:bCs/>
-                <w:sz w:val="24"/>
-                <w:szCs w:val="24"/>
-                <w:lang w:val="en-US"/>
-              </w:rPr>
-              <w:t xml:space="preserve"> </w:t>
-            </w:r>
-            <w:proofErr w:type="spellStart"/>
-            <w:r>
-              <w:rPr>
-                <w:rFonts w:ascii="Courier New" w:hAnsi="Courier New" w:cs="Courier New"/>
-                <w:bCs/>
-                <w:sz w:val="24"/>
-                <w:szCs w:val="24"/>
-                <w:lang w:val="en-US"/>
-              </w:rPr>
-              <w:t>ime</w:t>
-            </w:r>
-            <w:proofErr w:type="spellEnd"/>
-            <w:r>
-              <w:rPr>
-                <w:rFonts w:ascii="Courier New" w:hAnsi="Courier New" w:cs="Courier New"/>
-                <w:bCs/>
-                <w:sz w:val="24"/>
-                <w:szCs w:val="24"/>
-                <w:lang w:val="en-US"/>
-              </w:rPr>
-              <w:t xml:space="preserve">, </w:t>
-            </w:r>
-            <w:proofErr w:type="spellStart"/>
-            <w:r>
-              <w:rPr>
-                <w:rFonts w:ascii="Courier New" w:hAnsi="Courier New" w:cs="Courier New"/>
-                <w:bCs/>
-                <w:sz w:val="24"/>
-                <w:szCs w:val="24"/>
-                <w:lang w:val="en-US"/>
-              </w:rPr>
-              <w:t>prezime</w:t>
-            </w:r>
-            <w:proofErr w:type="spellEnd"/>
-            <w:r>
-              <w:rPr>
-                <w:rFonts w:ascii="Courier New" w:hAnsi="Courier New" w:cs="Courier New"/>
-                <w:bCs/>
-                <w:sz w:val="24"/>
-                <w:szCs w:val="24"/>
-                <w:lang w:val="en-US"/>
-              </w:rPr>
-              <w:t xml:space="preserve"> </w:t>
-            </w:r>
-            <w:proofErr w:type="spellStart"/>
-            <w:r>
-              <w:rPr>
-                <w:rFonts w:ascii="Courier New" w:hAnsi="Courier New" w:cs="Courier New"/>
-                <w:bCs/>
-                <w:sz w:val="24"/>
-                <w:szCs w:val="24"/>
-                <w:lang w:val="en-US"/>
-              </w:rPr>
-              <w:t>i</w:t>
-            </w:r>
-            <w:proofErr w:type="spellEnd"/>
-            <w:r>
-              <w:rPr>
-                <w:rFonts w:ascii="Courier New" w:hAnsi="Courier New" w:cs="Courier New"/>
-                <w:bCs/>
-                <w:sz w:val="24"/>
-                <w:szCs w:val="24"/>
-                <w:lang w:val="en-US"/>
-              </w:rPr>
-              <w:t xml:space="preserve"> </w:t>
-            </w:r>
-            <w:proofErr w:type="spellStart"/>
-            <w:r>
-              <w:rPr>
-                <w:rFonts w:ascii="Courier New" w:hAnsi="Courier New" w:cs="Courier New"/>
-                <w:bCs/>
-                <w:sz w:val="24"/>
-                <w:szCs w:val="24"/>
-                <w:lang w:val="en-US"/>
-              </w:rPr>
-              <w:t>indeks</w:t>
-            </w:r>
-            <w:proofErr w:type="spellEnd"/>
             <w:r>
               <w:rPr>
                 <w:rFonts w:ascii="Courier New" w:hAnsi="Courier New" w:cs="Courier New"/>
@@ -1988,64 +1552,8 @@
                 <w:szCs w:val="24"/>
                 <w:lang w:val="en-US"/>
               </w:rPr>
-              <w:t xml:space="preserve">read </w:t>
+              <w:t>read ime prez ind</w:t>
             </w:r>
-            <w:proofErr w:type="spellStart"/>
-            <w:r>
-              <w:rPr>
-                <w:rFonts w:ascii="Courier New" w:hAnsi="Courier New" w:cs="Courier New"/>
-                <w:bCs/>
-                <w:sz w:val="24"/>
-                <w:szCs w:val="24"/>
-                <w:lang w:val="en-US"/>
-              </w:rPr>
-              <w:t>ime</w:t>
-            </w:r>
-            <w:proofErr w:type="spellEnd"/>
-            <w:r>
-              <w:rPr>
-                <w:rFonts w:ascii="Courier New" w:hAnsi="Courier New" w:cs="Courier New"/>
-                <w:bCs/>
-                <w:sz w:val="24"/>
-                <w:szCs w:val="24"/>
-                <w:lang w:val="en-US"/>
-              </w:rPr>
-              <w:t xml:space="preserve"> </w:t>
-            </w:r>
-            <w:proofErr w:type="spellStart"/>
-            <w:r>
-              <w:rPr>
-                <w:rFonts w:ascii="Courier New" w:hAnsi="Courier New" w:cs="Courier New"/>
-                <w:bCs/>
-                <w:sz w:val="24"/>
-                <w:szCs w:val="24"/>
-                <w:lang w:val="en-US"/>
-              </w:rPr>
-              <w:t>prez</w:t>
-            </w:r>
-            <w:proofErr w:type="spellEnd"/>
-            <w:r>
-              <w:rPr>
-                <w:rFonts w:ascii="Courier New" w:hAnsi="Courier New" w:cs="Courier New"/>
-                <w:bCs/>
-                <w:sz w:val="24"/>
-                <w:szCs w:val="24"/>
-                <w:lang w:val="en-US"/>
-              </w:rPr>
-              <w:t xml:space="preserve"> </w:t>
-            </w:r>
-            <w:proofErr w:type="spellStart"/>
-            <w:r>
-              <w:rPr>
-                <w:rFonts w:ascii="Courier New" w:hAnsi="Courier New" w:cs="Courier New"/>
-                <w:bCs/>
-                <w:sz w:val="24"/>
-                <w:szCs w:val="24"/>
-                <w:lang w:val="en-US"/>
-              </w:rPr>
-              <w:t>ind</w:t>
-            </w:r>
-            <w:proofErr w:type="spellEnd"/>
           </w:p>
           <w:p>
             <w:pPr>
@@ -2068,7 +1576,6 @@
               </w:rPr>
               <w:t>echo "</w:t>
             </w:r>
-            <w:proofErr w:type="spellStart"/>
             <w:r>
               <w:rPr>
                 <w:rFonts w:ascii="Courier New" w:hAnsi="Courier New" w:cs="Courier New"/>
@@ -2077,53 +1584,8 @@
                 <w:szCs w:val="24"/>
                 <w:lang w:val="en-US"/>
               </w:rPr>
-              <w:t>Vaseto</w:t>
+              <w:t>Vaseto ime e: $ime</w:t>
             </w:r>
-            <w:proofErr w:type="spellEnd"/>
-            <w:r>
-              <w:rPr>
-                <w:rFonts w:ascii="Courier New" w:hAnsi="Courier New" w:cs="Courier New"/>
-                <w:bCs/>
-                <w:sz w:val="24"/>
-                <w:szCs w:val="24"/>
-                <w:lang w:val="en-US"/>
-              </w:rPr>
-              <w:t xml:space="preserve"> </w:t>
-            </w:r>
-            <w:proofErr w:type="spellStart"/>
-            <w:r>
-              <w:rPr>
-                <w:rFonts w:ascii="Courier New" w:hAnsi="Courier New" w:cs="Courier New"/>
-                <w:bCs/>
-                <w:sz w:val="24"/>
-                <w:szCs w:val="24"/>
-                <w:lang w:val="en-US"/>
-              </w:rPr>
-              <w:t>ime</w:t>
-            </w:r>
-            <w:proofErr w:type="spellEnd"/>
-            <w:r>
-              <w:rPr>
-                <w:rFonts w:ascii="Courier New" w:hAnsi="Courier New" w:cs="Courier New"/>
-                <w:bCs/>
-                <w:sz w:val="24"/>
-                <w:szCs w:val="24"/>
-                <w:lang w:val="en-US"/>
-              </w:rPr>
-              <w:t xml:space="preserve"> e: $</w:t>
-            </w:r>
-            <w:proofErr w:type="spellStart"/>
-            <w:r>
-              <w:rPr>
-                <w:rFonts w:ascii="Courier New" w:hAnsi="Courier New" w:cs="Courier New"/>
-                <w:bCs/>
-                <w:sz w:val="24"/>
-                <w:szCs w:val="24"/>
-                <w:lang w:val="en-US"/>
-              </w:rPr>
-              <w:t>ime</w:t>
-            </w:r>
-            <w:proofErr w:type="spellEnd"/>
             <w:r>
               <w:rPr>
                 <w:rFonts w:ascii="Courier New" w:hAnsi="Courier New" w:cs="Courier New"/>
@@ -2145,7 +1607,6 @@
               <w:br/>
               <w:t>echo "</w:t>
             </w:r>
-            <w:proofErr w:type="spellStart"/>
             <w:r>
               <w:rPr>
                 <w:rFonts w:ascii="Courier New" w:hAnsi="Courier New" w:cs="Courier New"/>
@@ -2154,53 +1615,8 @@
                 <w:szCs w:val="24"/>
                 <w:lang w:val="en-US"/>
               </w:rPr>
-              <w:t>Vaseto</w:t>
+              <w:t>Vaseto prezime e: $prez</w:t>
             </w:r>
-            <w:proofErr w:type="spellEnd"/>
-            <w:r>
-              <w:rPr>
-                <w:rFonts w:ascii="Courier New" w:hAnsi="Courier New" w:cs="Courier New"/>
-                <w:bCs/>
-                <w:sz w:val="24"/>
-                <w:szCs w:val="24"/>
-                <w:lang w:val="en-US"/>
-              </w:rPr>
-              <w:t xml:space="preserve"> </w:t>
-            </w:r>
-            <w:proofErr w:type="spellStart"/>
-            <w:r>
-              <w:rPr>
-                <w:rFonts w:ascii="Courier New" w:hAnsi="Courier New" w:cs="Courier New"/>
-                <w:bCs/>
-                <w:sz w:val="24"/>
-                <w:szCs w:val="24"/>
-                <w:lang w:val="en-US"/>
-              </w:rPr>
-              <w:t>prezime</w:t>
-            </w:r>
-            <w:proofErr w:type="spellEnd"/>
-            <w:r>
-              <w:rPr>
-                <w:rFonts w:ascii="Courier New" w:hAnsi="Courier New" w:cs="Courier New"/>
-                <w:bCs/>
-                <w:sz w:val="24"/>
-                <w:szCs w:val="24"/>
-                <w:lang w:val="en-US"/>
-              </w:rPr>
-              <w:t xml:space="preserve"> e: $</w:t>
-            </w:r>
-            <w:proofErr w:type="spellStart"/>
-            <w:r>
-              <w:rPr>
-                <w:rFonts w:ascii="Courier New" w:hAnsi="Courier New" w:cs="Courier New"/>
-                <w:bCs/>
-                <w:sz w:val="24"/>
-                <w:szCs w:val="24"/>
-                <w:lang w:val="en-US"/>
-              </w:rPr>
-              <w:t>prez</w:t>
-            </w:r>
-            <w:proofErr w:type="spellEnd"/>
             <w:r>
               <w:rPr>
                 <w:rFonts w:ascii="Courier New" w:hAnsi="Courier New" w:cs="Courier New"/>
@@ -2222,7 +1638,6 @@
               <w:br/>
               <w:t>echo "</w:t>
             </w:r>
-            <w:proofErr w:type="spellStart"/>
             <w:r>
               <w:rPr>
                 <w:rFonts w:ascii="Courier New" w:hAnsi="Courier New" w:cs="Courier New"/>
@@ -2231,53 +1646,8 @@
                 <w:szCs w:val="24"/>
                 <w:lang w:val="en-US"/>
               </w:rPr>
-              <w:t>Vasiot</w:t>
+              <w:t>Vasiot indeks e: $ind</w:t>
             </w:r>
-            <w:proofErr w:type="spellEnd"/>
-            <w:r>
-              <w:rPr>
-                <w:rFonts w:ascii="Courier New" w:hAnsi="Courier New" w:cs="Courier New"/>
-                <w:bCs/>
-                <w:sz w:val="24"/>
-                <w:szCs w:val="24"/>
-                <w:lang w:val="en-US"/>
-              </w:rPr>
-              <w:t xml:space="preserve"> </w:t>
-            </w:r>
-            <w:proofErr w:type="spellStart"/>
-            <w:r>
-              <w:rPr>
-                <w:rFonts w:ascii="Courier New" w:hAnsi="Courier New" w:cs="Courier New"/>
-                <w:bCs/>
-                <w:sz w:val="24"/>
-                <w:szCs w:val="24"/>
-                <w:lang w:val="en-US"/>
-              </w:rPr>
-              <w:t>indeks</w:t>
-            </w:r>
-            <w:proofErr w:type="spellEnd"/>
-            <w:r>
-              <w:rPr>
-                <w:rFonts w:ascii="Courier New" w:hAnsi="Courier New" w:cs="Courier New"/>
-                <w:bCs/>
-                <w:sz w:val="24"/>
-                <w:szCs w:val="24"/>
-                <w:lang w:val="en-US"/>
-              </w:rPr>
-              <w:t xml:space="preserve"> e: $</w:t>
-            </w:r>
-            <w:proofErr w:type="spellStart"/>
-            <w:r>
-              <w:rPr>
-                <w:rFonts w:ascii="Courier New" w:hAnsi="Courier New" w:cs="Courier New"/>
-                <w:bCs/>
-                <w:sz w:val="24"/>
-                <w:szCs w:val="24"/>
-                <w:lang w:val="en-US"/>
-              </w:rPr>
-              <w:t>ind</w:t>
-            </w:r>
-            <w:proofErr w:type="spellEnd"/>
             <w:r>
               <w:rPr>
                 <w:rFonts w:ascii="Courier New" w:hAnsi="Courier New" w:cs="Courier New"/>
@@ -2327,7 +1697,7 @@
           <w:lang w:val="mk-MK"/>
         </w:rPr>
       </w:pPr>
-      <w:bookmarkStart w:id="2" w:name="_Toc350706677"/>
+      <w:bookmarkStart w:id="1" w:name="_Toc350706677"/>
       <w:bookmarkEnd w:id="0"/>
       <w:r>
         <w:rPr>
@@ -2338,7 +1708,7 @@
         </w:rPr>
         <w:t>За на час</w:t>
       </w:r>
-      <w:bookmarkEnd w:id="2"/>
+      <w:bookmarkEnd w:id="1"/>
     </w:p>
     <w:p>
       <w:pPr>
@@ -2362,6 +1732,65 @@
         </w:rPr>
         <w:t>Направете скрипта која од корисникот чита број на индекс. Потоа печати колку пати тој студент е најавен на системот. Доколку не е најавен ниту еднаш, да се испечати соодветна порака.</w:t>
       </w:r>
+      <w:r>
+        <w:rPr>
+          <w:sz w:val="24"/>
+          <w:szCs w:val="24"/>
+        </w:rPr>
+        <w:tab/>
+      </w:r>
+    </w:p>
+    <w:p>
+      <w:pPr>
+        <w:shd w:val="clear" w:color="auto" w:fill="FFFFFF"/>
+        <w:spacing w:before="100" w:beforeAutospacing="1" w:after="0"/>
+        <w:ind w:left="360" w:right="454"/>
+        <w:jc w:val="both"/>
+        <w:rPr>
+          <w:sz w:val="24"/>
+          <w:szCs w:val="24"/>
+        </w:rPr>
+      </w:pPr>
+      <w:r>
+        <w:rPr>
+          <w:noProof/>
+        </w:rPr>
+        <w:drawing>
+          <wp:inline distT="0" distB="0" distL="0" distR="0" wp14:anchorId="68B01F65" wp14:editId="78343FEE">
+            <wp:extent cx="5731510" cy="3141980"/>
+            <wp:effectExtent l="0" t="0" r="2540" b="1270"/>
+            <wp:docPr id="1" name="Picture 1"/>
+            <wp:cNvGraphicFramePr>
+              <a:graphicFrameLocks xmlns:a="http://schemas.openxmlformats.org/drawingml/2006/main" noChangeAspect="1"/>
+            </wp:cNvGraphicFramePr>
+            <a:graphic xmlns:a="http://schemas.openxmlformats.org/drawingml/2006/main">
+              <a:graphicData uri="http://schemas.openxmlformats.org/drawingml/2006/picture">
+                <pic:pic xmlns:pic="http://schemas.openxmlformats.org/drawingml/2006/picture">
+                  <pic:nvPicPr>
+                    <pic:cNvPr id="1" name=""/>
+                    <pic:cNvPicPr/>
+                  </pic:nvPicPr>
+                  <pic:blipFill>
+                    <a:blip r:embed="rId8"/>
+                    <a:stretch>
+                      <a:fillRect/>
+                    </a:stretch>
+                  </pic:blipFill>
+                  <pic:spPr>
+                    <a:xfrm>
+                      <a:off x="0" y="0"/>
+                      <a:ext cx="5731510" cy="3141980"/>
+                    </a:xfrm>
+                    <a:prstGeom prst="rect">
+                      <a:avLst/>
+                    </a:prstGeom>
+                  </pic:spPr>
+                </pic:pic>
+              </a:graphicData>
+            </a:graphic>
+          </wp:inline>
+        </w:drawing>
+      </w:r>
     </w:p>
     <w:p>
       <w:pPr>
@@ -2378,6 +1807,90 @@
           <w:szCs w:val="24"/>
         </w:rPr>
       </w:pPr>
+    </w:p>
+    <w:p>
+      <w:pPr>
+        <w:shd w:val="clear" w:color="auto" w:fill="FFFFFF"/>
+        <w:spacing w:before="100" w:beforeAutospacing="1" w:after="0"/>
+        <w:ind w:left="714" w:right="454"/>
+        <w:jc w:val="both"/>
+        <w:rPr>
+          <w:sz w:val="24"/>
+          <w:szCs w:val="24"/>
+        </w:rPr>
+      </w:pPr>
+    </w:p>
+    <w:p>
+      <w:pPr>
+        <w:shd w:val="clear" w:color="auto" w:fill="FFFFFF"/>
+        <w:spacing w:before="100" w:beforeAutospacing="1" w:after="0"/>
+        <w:ind w:left="714" w:right="454"/>
+        <w:jc w:val="both"/>
+        <w:rPr>
+          <w:sz w:val="24"/>
+          <w:szCs w:val="24"/>
+        </w:rPr>
+      </w:pPr>
+    </w:p>
+    <w:p>
+      <w:pPr>
+        <w:shd w:val="clear" w:color="auto" w:fill="FFFFFF"/>
+        <w:spacing w:before="100" w:beforeAutospacing="1" w:after="0"/>
+        <w:ind w:left="714" w:right="454"/>
+        <w:jc w:val="both"/>
+        <w:rPr>
+          <w:sz w:val="24"/>
+          <w:szCs w:val="24"/>
+        </w:rPr>
+      </w:pPr>
+    </w:p>
+    <w:p>
+      <w:pPr>
+        <w:shd w:val="clear" w:color="auto" w:fill="FFFFFF"/>
+        <w:spacing w:before="100" w:beforeAutospacing="1" w:after="0"/>
+        <w:ind w:left="714" w:right="454"/>
+        <w:jc w:val="both"/>
+        <w:rPr>
+          <w:sz w:val="24"/>
+          <w:szCs w:val="24"/>
+        </w:rPr>
+      </w:pPr>
+    </w:p>
+    <w:p>
+      <w:pPr>
+        <w:shd w:val="clear" w:color="auto" w:fill="FFFFFF"/>
+        <w:spacing w:before="100" w:beforeAutospacing="1" w:after="0"/>
+        <w:ind w:left="714" w:right="454"/>
+        <w:jc w:val="both"/>
+        <w:rPr>
+          <w:sz w:val="24"/>
+          <w:szCs w:val="24"/>
+        </w:rPr>
+      </w:pPr>
+    </w:p>
+    <w:p>
+      <w:pPr>
+        <w:shd w:val="clear" w:color="auto" w:fill="FFFFFF"/>
+        <w:spacing w:before="100" w:beforeAutospacing="1" w:after="0"/>
+        <w:ind w:left="714" w:right="454"/>
+        <w:jc w:val="both"/>
+        <w:rPr>
+          <w:sz w:val="24"/>
+          <w:szCs w:val="24"/>
+        </w:rPr>
+      </w:pPr>
+    </w:p>
+    <w:p>
+      <w:pPr>
+        <w:shd w:val="clear" w:color="auto" w:fill="FFFFFF"/>
+        <w:spacing w:before="100" w:beforeAutospacing="1" w:after="0"/>
+        <w:ind w:left="714" w:right="454"/>
+        <w:jc w:val="both"/>
+        <w:rPr>
+          <w:sz w:val="24"/>
+          <w:szCs w:val="24"/>
+        </w:rPr>
+      </w:pPr>
       <w:r>
         <w:rPr>
           <w:sz w:val="24"/>
@@ -2399,6 +1912,64 @@
         </w:rPr>
         <w:t>XXXXX" е најавен на системот, се додека тој не се најави (со користење на наредбата sleep n, каде n е бројот на секунди).</w:t>
       </w:r>
+      <w:r>
+        <w:rPr>
+          <w:noProof/>
+        </w:rPr>
+        <w:t xml:space="preserve"> </w:t>
+      </w:r>
+      <w:r>
+        <w:rPr>
+          <w:noProof/>
+        </w:rPr>
+        <w:drawing>
+          <wp:inline distT="0" distB="0" distL="0" distR="0" wp14:anchorId="471EB7B6" wp14:editId="0DCD420A">
+            <wp:extent cx="5731510" cy="3272790"/>
+            <wp:effectExtent l="0" t="0" r="2540" b="3810"/>
+            <wp:docPr id="4" name="Picture 4"/>
+            <wp:cNvGraphicFramePr>
+              <a:graphicFrameLocks xmlns:a="http://schemas.openxmlformats.org/drawingml/2006/main" noChangeAspect="1"/>
+            </wp:cNvGraphicFramePr>
+            <a:graphic xmlns:a="http://schemas.openxmlformats.org/drawingml/2006/main">
+              <a:graphicData uri="http://schemas.openxmlformats.org/drawingml/2006/picture">
+                <pic:pic xmlns:pic="http://schemas.openxmlformats.org/drawingml/2006/picture">
+                  <pic:nvPicPr>
+                    <pic:cNvPr id="1" name=""/>
+                    <pic:cNvPicPr/>
+                  </pic:nvPicPr>
+                  <pic:blipFill>
+                    <a:blip r:embed="rId9"/>
+                    <a:stretch>
+                      <a:fillRect/>
+                    </a:stretch>
+                  </pic:blipFill>
+                  <pic:spPr>
+                    <a:xfrm>
+                      <a:off x="0" y="0"/>
+                      <a:ext cx="5731510" cy="3272790"/>
+                    </a:xfrm>
+                    <a:prstGeom prst="rect">
+                      <a:avLst/>
+                    </a:prstGeom>
+                  </pic:spPr>
+                </pic:pic>
+              </a:graphicData>
+            </a:graphic>
+          </wp:inline>
+        </w:drawing>
+      </w:r>
+    </w:p>
+    <w:p>
+      <w:pPr>
+        <w:shd w:val="clear" w:color="auto" w:fill="FFFFFF"/>
+        <w:spacing w:before="100" w:beforeAutospacing="1" w:after="0"/>
+        <w:ind w:left="360" w:right="454"/>
+        <w:jc w:val="both"/>
+        <w:rPr>
+          <w:sz w:val="24"/>
+          <w:szCs w:val="24"/>
+        </w:rPr>
+      </w:pPr>
     </w:p>
     <w:p>
       <w:pPr>
@@ -2470,6 +2041,58 @@
     </w:p>
     <w:p>
       <w:pPr>
+        <w:shd w:val="clear" w:color="auto" w:fill="FFFFFF"/>
+        <w:spacing w:before="100" w:beforeAutospacing="1" w:after="100" w:afterAutospacing="1"/>
+        <w:ind w:left="720" w:right="456"/>
+        <w:jc w:val="both"/>
+        <w:rPr>
+          <w:sz w:val="24"/>
+          <w:szCs w:val="24"/>
+        </w:rPr>
+      </w:pPr>
+      <w:r>
+        <w:rPr>
+          <w:noProof/>
+        </w:rPr>
+        <w:drawing>
+          <wp:inline distT="0" distB="0" distL="0" distR="0" wp14:anchorId="535B2BAC" wp14:editId="0B71569A">
+            <wp:extent cx="5695950" cy="2400300"/>
+            <wp:effectExtent l="0" t="0" r="0" b="0"/>
+            <wp:docPr id="5" name="Picture 5"/>
+            <wp:cNvGraphicFramePr>
+              <a:graphicFrameLocks xmlns:a="http://schemas.openxmlformats.org/drawingml/2006/main" noChangeAspect="1"/>
+            </wp:cNvGraphicFramePr>
+            <a:graphic xmlns:a="http://schemas.openxmlformats.org/drawingml/2006/main">
+              <a:graphicData uri="http://schemas.openxmlformats.org/drawingml/2006/picture">
+                <pic:pic xmlns:pic="http://schemas.openxmlformats.org/drawingml/2006/picture">
+                  <pic:nvPicPr>
+                    <pic:cNvPr id="1" name=""/>
+                    <pic:cNvPicPr/>
+                  </pic:nvPicPr>
+                  <pic:blipFill>
+                    <a:blip r:embed="rId10"/>
+                    <a:stretch>
+                      <a:fillRect/>
+                    </a:stretch>
+                  </pic:blipFill>
+                  <pic:spPr>
+                    <a:xfrm>
+                      <a:off x="0" y="0"/>
+                      <a:ext cx="5695950" cy="2400300"/>
+                    </a:xfrm>
+                    <a:prstGeom prst="rect">
+                      <a:avLst/>
+                    </a:prstGeom>
+                  </pic:spPr>
+                </pic:pic>
+              </a:graphicData>
+            </a:graphic>
+          </wp:inline>
+        </w:drawing>
+      </w:r>
+    </w:p>
+    <w:p>
+      <w:pPr>
         <w:numPr>
           <w:ilvl w:val="0"/>
           <w:numId w:val="15"/>
@@ -2502,8 +2125,71 @@
           <w:sz w:val="24"/>
           <w:szCs w:val="24"/>
         </w:rPr>
-        <w:t>низа од внесени три броја ги подредува по големина.</w:t>
-      </w:r>
+        <w:t>низа од внесени три броја ги подредува по големина</w:t>
+      </w:r>
+      <w:r>
+        <w:rPr>
+          <w:sz w:val="24"/>
+          <w:szCs w:val="24"/>
+          <w:lang w:val="en-US"/>
+        </w:rPr>
+        <w:t>.</w:t>
+      </w:r>
+    </w:p>
+    <w:p>
+      <w:pPr>
+        <w:shd w:val="clear" w:color="auto" w:fill="FFFFFF"/>
+        <w:spacing w:before="100" w:beforeAutospacing="1" w:after="100" w:afterAutospacing="1"/>
+        <w:ind w:left="720" w:right="456"/>
+        <w:jc w:val="both"/>
+        <w:rPr>
+          <w:sz w:val="24"/>
+          <w:szCs w:val="24"/>
+        </w:rPr>
+      </w:pPr>
+      <w:r>
+        <w:rPr>
+          <w:noProof/>
+        </w:rPr>
+        <w:lastRenderedPageBreak/>
+        <w:drawing>
+          <wp:inline distT="0" distB="0" distL="0" distR="0" wp14:anchorId="1E6477D6" wp14:editId="45C03595">
+            <wp:extent cx="5731510" cy="5018405"/>
+            <wp:effectExtent l="0" t="0" r="2540" b="0"/>
+            <wp:docPr id="6" name="Picture 6"/>
+            <wp:cNvGraphicFramePr>
+              <a:graphicFrameLocks xmlns:a="http://schemas.openxmlformats.org/drawingml/2006/main" noChangeAspect="1"/>
+            </wp:cNvGraphicFramePr>
+            <a:graphic xmlns:a="http://schemas.openxmlformats.org/drawingml/2006/main">
+              <a:graphicData uri="http://schemas.openxmlformats.org/drawingml/2006/picture">
+                <pic:pic xmlns:pic="http://schemas.openxmlformats.org/drawingml/2006/picture">
+                  <pic:nvPicPr>
+                    <pic:cNvPr id="1" name=""/>
+                    <pic:cNvPicPr/>
+                  </pic:nvPicPr>
+                  <pic:blipFill>
+                    <a:blip r:embed="rId11"/>
+                    <a:stretch>
+                      <a:fillRect/>
+                    </a:stretch>
+                  </pic:blipFill>
+                  <pic:spPr>
+                    <a:xfrm>
+                      <a:off x="0" y="0"/>
+                      <a:ext cx="5731510" cy="5018405"/>
+                    </a:xfrm>
+                    <a:prstGeom prst="rect">
+                      <a:avLst/>
+                    </a:prstGeom>
+                  </pic:spPr>
+                </pic:pic>
+              </a:graphicData>
+            </a:graphic>
+          </wp:inline>
+        </w:drawing>
+      </w:r>
+      <w:bookmarkStart w:id="2" w:name="_GoBack"/>
+      <w:bookmarkEnd w:id="2"/>
     </w:p>
     <w:p>
       <w:pPr>
@@ -2628,8 +2314,8 @@
       </w:r>
     </w:p>
     <w:sectPr>
-      <w:headerReference w:type="default" r:id="rId8"/>
-      <w:footerReference w:type="default" r:id="rId9"/>
+      <w:headerReference w:type="default" r:id="rId12"/>
+      <w:footerReference w:type="default" r:id="rId13"/>
       <w:pgSz w:w="11906" w:h="16838"/>
       <w:pgMar w:top="1440" w:right="1440" w:bottom="1440" w:left="1440" w:header="708" w:footer="708" w:gutter="0"/>
       <w:cols w:sep="1" w:space="708"/>
@@ -2640,7 +2326,7 @@
 </file>
 
 <file path=word/endnotes.xml><?xml version="1.0" encoding="utf-8"?>
-<w:endnotes xmlns:wpc="http://schemas.microsoft.com/office/word/2010/wordprocessingCanvas" xmlns:mc="http://schemas.openxmlformats.org/markup-compatibility/2006" xmlns:o="urn:schemas-microsoft-com:office:office" xmlns:r="http://schemas.openxmlformats.org/officeDocument/2006/relationships" xmlns:m="http://schemas.openxmlformats.org/officeDocument/2006/math" xmlns:v="urn:schemas-microsoft-com:vml" xmlns:wp14="http://schemas.microsoft.com/office/word/2010/wordprocessingDrawing" xmlns:wp="http://schemas.openxmlformats.org/drawingml/2006/wordprocessingDrawing" xmlns:w10="urn:schemas-microsoft-com:office:word" xmlns:w="http://schemas.openxmlformats.org/wordprocessingml/2006/main" xmlns:w14="http://schemas.microsoft.com/office/word/2010/wordml" xmlns:w15="http://schemas.microsoft.com/office/word/2012/wordml" xmlns:wpg="http://schemas.microsoft.com/office/word/2010/wordprocessingGroup" xmlns:wpi="http://schemas.microsoft.com/office/word/2010/wordprocessingInk" xmlns:wne="http://schemas.microsoft.com/office/word/2006/wordml" xmlns:wps="http://schemas.microsoft.com/office/word/2010/wordprocessingShape" mc:Ignorable="w14 w15 wp14">
+<w:endnotes xmlns:wpc="http://schemas.microsoft.com/office/word/2010/wordprocessingCanvas" xmlns:cx="http://schemas.microsoft.com/office/drawing/2014/chartex" xmlns:cx1="http://schemas.microsoft.com/office/drawing/2015/9/8/chartex" xmlns:cx2="http://schemas.microsoft.com/office/drawing/2015/10/21/chartex" xmlns:cx3="http://schemas.microsoft.com/office/drawing/2016/5/9/chartex" xmlns:cx4="http://schemas.microsoft.com/office/drawing/2016/5/10/chartex" xmlns:cx5="http://schemas.microsoft.com/office/drawing/2016/5/11/chartex" xmlns:cx6="http://schemas.microsoft.com/office/drawing/2016/5/12/chartex" xmlns:cx7="http://schemas.microsoft.com/office/drawing/2016/5/13/chartex" xmlns:cx8="http://schemas.microsoft.com/office/drawing/2016/5/14/chartex" xmlns:mc="http://schemas.openxmlformats.org/markup-compatibility/2006" xmlns:aink="http://schemas.microsoft.com/office/drawing/2016/ink" xmlns:am3d="http://schemas.microsoft.com/office/drawing/2017/model3d" xmlns:o="urn:schemas-microsoft-com:office:office" xmlns:r="http://schemas.openxmlformats.org/officeDocument/2006/relationships" xmlns:m="http://schemas.openxmlformats.org/officeDocument/2006/math" xmlns:v="urn:schemas-microsoft-com:vml" xmlns:wp14="http://schemas.microsoft.com/office/word/2010/wordprocessingDrawing" xmlns:wp="http://schemas.openxmlformats.org/drawingml/2006/wordprocessingDrawing" xmlns:w10="urn:schemas-microsoft-com:office:word" xmlns:w="http://schemas.openxmlformats.org/wordprocessingml/2006/main" xmlns:w14="http://schemas.microsoft.com/office/word/2010/wordml" xmlns:w15="http://schemas.microsoft.com/office/word/2012/wordml" xmlns:w16cid="http://schemas.microsoft.com/office/word/2016/wordml/cid" xmlns:w16se="http://schemas.microsoft.com/office/word/2015/wordml/symex" xmlns:wpg="http://schemas.microsoft.com/office/word/2010/wordprocessingGroup" xmlns:wpi="http://schemas.microsoft.com/office/word/2010/wordprocessingInk" xmlns:wne="http://schemas.microsoft.com/office/word/2006/wordml" xmlns:wps="http://schemas.microsoft.com/office/word/2010/wordprocessingShape" mc:Ignorable="w14 w15 w16se w16cid wp14">
   <w:endnote w:type="separator" w:id="-1">
     <w:p>
       <w:pPr>
@@ -2665,7 +2351,7 @@
 </file>
 
 <file path=word/footer1.xml><?xml version="1.0" encoding="utf-8"?>
-<w:ftr xmlns:wpc="http://schemas.microsoft.com/office/word/2010/wordprocessingCanvas" xmlns:mc="http://schemas.openxmlformats.org/markup-compatibility/2006" xmlns:o="urn:schemas-microsoft-com:office:office" xmlns:r="http://schemas.openxmlformats.org/officeDocument/2006/relationships" xmlns:m="http://schemas.openxmlformats.org/officeDocument/2006/math" xmlns:v="urn:schemas-microsoft-com:vml" xmlns:wp14="http://schemas.microsoft.com/office/word/2010/wordprocessingDrawing" xmlns:wp="http://schemas.openxmlformats.org/drawingml/2006/wordprocessingDrawing" xmlns:w10="urn:schemas-microsoft-com:office:word" xmlns:w="http://schemas.openxmlformats.org/wordprocessingml/2006/main" xmlns:w14="http://schemas.microsoft.com/office/word/2010/wordml" xmlns:w15="http://schemas.microsoft.com/office/word/2012/wordml" xmlns:wpg="http://schemas.microsoft.com/office/word/2010/wordprocessingGroup" xmlns:wpi="http://schemas.microsoft.com/office/word/2010/wordprocessingInk" xmlns:wne="http://schemas.microsoft.com/office/word/2006/wordml" xmlns:wps="http://schemas.microsoft.com/office/word/2010/wordprocessingShape" mc:Ignorable="w14 w15 wp14">
+<w:ftr xmlns:wpc="http://schemas.microsoft.com/office/word/2010/wordprocessingCanvas" xmlns:cx="http://schemas.microsoft.com/office/drawing/2014/chartex" xmlns:cx1="http://schemas.microsoft.com/office/drawing/2015/9/8/chartex" xmlns:cx2="http://schemas.microsoft.com/office/drawing/2015/10/21/chartex" xmlns:cx3="http://schemas.microsoft.com/office/drawing/2016/5/9/chartex" xmlns:cx4="http://schemas.microsoft.com/office/drawing/2016/5/10/chartex" xmlns:cx5="http://schemas.microsoft.com/office/drawing/2016/5/11/chartex" xmlns:cx6="http://schemas.microsoft.com/office/drawing/2016/5/12/chartex" xmlns:cx7="http://schemas.microsoft.com/office/drawing/2016/5/13/chartex" xmlns:cx8="http://schemas.microsoft.com/office/drawing/2016/5/14/chartex" xmlns:mc="http://schemas.openxmlformats.org/markup-compatibility/2006" xmlns:aink="http://schemas.microsoft.com/office/drawing/2016/ink" xmlns:am3d="http://schemas.microsoft.com/office/drawing/2017/model3d" xmlns:o="urn:schemas-microsoft-com:office:office" xmlns:r="http://schemas.openxmlformats.org/officeDocument/2006/relationships" xmlns:m="http://schemas.openxmlformats.org/officeDocument/2006/math" xmlns:v="urn:schemas-microsoft-com:vml" xmlns:wp14="http://schemas.microsoft.com/office/word/2010/wordprocessingDrawing" xmlns:wp="http://schemas.openxmlformats.org/drawingml/2006/wordprocessingDrawing" xmlns:w10="urn:schemas-microsoft-com:office:word" xmlns:w="http://schemas.openxmlformats.org/wordprocessingml/2006/main" xmlns:w14="http://schemas.microsoft.com/office/word/2010/wordml" xmlns:w15="http://schemas.microsoft.com/office/word/2012/wordml" xmlns:w16cid="http://schemas.microsoft.com/office/word/2016/wordml/cid" xmlns:w16se="http://schemas.microsoft.com/office/word/2015/wordml/symex" xmlns:wpg="http://schemas.microsoft.com/office/word/2010/wordprocessingGroup" xmlns:wpi="http://schemas.microsoft.com/office/word/2010/wordprocessingInk" xmlns:wne="http://schemas.microsoft.com/office/word/2006/wordml" xmlns:wps="http://schemas.microsoft.com/office/word/2010/wordprocessingShape" mc:Ignorable="w14 w15 w16se w16cid wp14">
   <w:p>
     <w:pPr>
       <w:pStyle w:val="Footer"/>
@@ -2690,7 +2376,7 @@
 </file>
 
 <file path=word/footnotes.xml><?xml version="1.0" encoding="utf-8"?>
-<w:footnotes xmlns:wpc="http://schemas.microsoft.com/office/word/2010/wordprocessingCanvas" xmlns:mc="http://schemas.openxmlformats.org/markup-compatibility/2006" xmlns:o="urn:schemas-microsoft-com:office:office" xmlns:r="http://schemas.openxmlformats.org/officeDocument/2006/relationships" xmlns:m="http://schemas.openxmlformats.org/officeDocument/2006/math" xmlns:v="urn:schemas-microsoft-com:vml" xmlns:wp14="http://schemas.microsoft.com/office/word/2010/wordprocessingDrawing" xmlns:wp="http://schemas.openxmlformats.org/drawingml/2006/wordprocessingDrawing" xmlns:w10="urn:schemas-microsoft-com:office:word" xmlns:w="http://schemas.openxmlformats.org/wordprocessingml/2006/main" xmlns:w14="http://schemas.microsoft.com/office/word/2010/wordml" xmlns:w15="http://schemas.microsoft.com/office/word/2012/wordml" xmlns:wpg="http://schemas.microsoft.com/office/word/2010/wordprocessingGroup" xmlns:wpi="http://schemas.microsoft.com/office/word/2010/wordprocessingInk" xmlns:wne="http://schemas.microsoft.com/office/word/2006/wordml" xmlns:wps="http://schemas.microsoft.com/office/word/2010/wordprocessingShape" mc:Ignorable="w14 w15 wp14">
+<w:footnotes xmlns:wpc="http://schemas.microsoft.com/office/word/2010/wordprocessingCanvas" xmlns:cx="http://schemas.microsoft.com/office/drawing/2014/chartex" xmlns:cx1="http://schemas.microsoft.com/office/drawing/2015/9/8/chartex" xmlns:cx2="http://schemas.microsoft.com/office/drawing/2015/10/21/chartex" xmlns:cx3="http://schemas.microsoft.com/office/drawing/2016/5/9/chartex" xmlns:cx4="http://schemas.microsoft.com/office/drawing/2016/5/10/chartex" xmlns:cx5="http://schemas.microsoft.com/office/drawing/2016/5/11/chartex" xmlns:cx6="http://schemas.microsoft.com/office/drawing/2016/5/12/chartex" xmlns:cx7="http://schemas.microsoft.com/office/drawing/2016/5/13/chartex" xmlns:cx8="http://schemas.microsoft.com/office/drawing/2016/5/14/chartex" xmlns:mc="http://schemas.openxmlformats.org/markup-compatibility/2006" xmlns:aink="http://schemas.microsoft.com/office/drawing/2016/ink" xmlns:am3d="http://schemas.microsoft.com/office/drawing/2017/model3d" xmlns:o="urn:schemas-microsoft-com:office:office" xmlns:r="http://schemas.openxmlformats.org/officeDocument/2006/relationships" xmlns:m="http://schemas.openxmlformats.org/officeDocument/2006/math" xmlns:v="urn:schemas-microsoft-com:vml" xmlns:wp14="http://schemas.microsoft.com/office/word/2010/wordprocessingDrawing" xmlns:wp="http://schemas.openxmlformats.org/drawingml/2006/wordprocessingDrawing" xmlns:w10="urn:schemas-microsoft-com:office:word" xmlns:w="http://schemas.openxmlformats.org/wordprocessingml/2006/main" xmlns:w14="http://schemas.microsoft.com/office/word/2010/wordml" xmlns:w15="http://schemas.microsoft.com/office/word/2012/wordml" xmlns:w16cid="http://schemas.microsoft.com/office/word/2016/wordml/cid" xmlns:w16se="http://schemas.microsoft.com/office/word/2015/wordml/symex" xmlns:wpg="http://schemas.microsoft.com/office/word/2010/wordprocessingGroup" xmlns:wpi="http://schemas.microsoft.com/office/word/2010/wordprocessingInk" xmlns:wne="http://schemas.microsoft.com/office/word/2006/wordml" xmlns:wps="http://schemas.microsoft.com/office/word/2010/wordprocessingShape" mc:Ignorable="w14 w15 w16se w16cid wp14">
   <w:footnote w:type="separator" w:id="-1">
     <w:p>
       <w:pPr>
@@ -2715,7 +2401,7 @@
 </file>
 
 <file path=word/header1.xml><?xml version="1.0" encoding="utf-8"?>
-<w:hdr xmlns:wpc="http://schemas.microsoft.com/office/word/2010/wordprocessingCanvas" xmlns:mc="http://schemas.openxmlformats.org/markup-compatibility/2006" xmlns:o="urn:schemas-microsoft-com:office:office" xmlns:r="http://schemas.openxmlformats.org/officeDocument/2006/relationships" xmlns:m="http://schemas.openxmlformats.org/officeDocument/2006/math" xmlns:v="urn:schemas-microsoft-com:vml" xmlns:wp14="http://schemas.microsoft.com/office/word/2010/wordprocessingDrawing" xmlns:wp="http://schemas.openxmlformats.org/drawingml/2006/wordprocessingDrawing" xmlns:w10="urn:schemas-microsoft-com:office:word" xmlns:w="http://schemas.openxmlformats.org/wordprocessingml/2006/main" xmlns:w14="http://schemas.microsoft.com/office/word/2010/wordml" xmlns:w15="http://schemas.microsoft.com/office/word/2012/wordml" xmlns:wpg="http://schemas.microsoft.com/office/word/2010/wordprocessingGroup" xmlns:wpi="http://schemas.microsoft.com/office/word/2010/wordprocessingInk" xmlns:wne="http://schemas.microsoft.com/office/word/2006/wordml" xmlns:wps="http://schemas.microsoft.com/office/word/2010/wordprocessingShape" mc:Ignorable="w14 w15 wp14">
+<w:hdr xmlns:wpc="http://schemas.microsoft.com/office/word/2010/wordprocessingCanvas" xmlns:cx="http://schemas.microsoft.com/office/drawing/2014/chartex" xmlns:cx1="http://schemas.microsoft.com/office/drawing/2015/9/8/chartex" xmlns:cx2="http://schemas.microsoft.com/office/drawing/2015/10/21/chartex" xmlns:cx3="http://schemas.microsoft.com/office/drawing/2016/5/9/chartex" xmlns:cx4="http://schemas.microsoft.com/office/drawing/2016/5/10/chartex" xmlns:cx5="http://schemas.microsoft.com/office/drawing/2016/5/11/chartex" xmlns:cx6="http://schemas.microsoft.com/office/drawing/2016/5/12/chartex" xmlns:cx7="http://schemas.microsoft.com/office/drawing/2016/5/13/chartex" xmlns:cx8="http://schemas.microsoft.com/office/drawing/2016/5/14/chartex" xmlns:mc="http://schemas.openxmlformats.org/markup-compatibility/2006" xmlns:aink="http://schemas.microsoft.com/office/drawing/2016/ink" xmlns:am3d="http://schemas.microsoft.com/office/drawing/2017/model3d" xmlns:o="urn:schemas-microsoft-com:office:office" xmlns:r="http://schemas.openxmlformats.org/officeDocument/2006/relationships" xmlns:m="http://schemas.openxmlformats.org/officeDocument/2006/math" xmlns:v="urn:schemas-microsoft-com:vml" xmlns:wp14="http://schemas.microsoft.com/office/word/2010/wordprocessingDrawing" xmlns:wp="http://schemas.openxmlformats.org/drawingml/2006/wordprocessingDrawing" xmlns:w10="urn:schemas-microsoft-com:office:word" xmlns:w="http://schemas.openxmlformats.org/wordprocessingml/2006/main" xmlns:w14="http://schemas.microsoft.com/office/word/2010/wordml" xmlns:w15="http://schemas.microsoft.com/office/word/2012/wordml" xmlns:w16cid="http://schemas.microsoft.com/office/word/2016/wordml/cid" xmlns:w16se="http://schemas.microsoft.com/office/word/2015/wordml/symex" xmlns:wpg="http://schemas.microsoft.com/office/word/2010/wordprocessingGroup" xmlns:wpi="http://schemas.microsoft.com/office/word/2010/wordprocessingInk" xmlns:wne="http://schemas.microsoft.com/office/word/2006/wordml" xmlns:wps="http://schemas.microsoft.com/office/word/2010/wordprocessingShape" mc:Ignorable="w14 w15 w16se w16cid wp14">
   <w:p>
     <w:pPr>
       <w:pStyle w:val="Header"/>
@@ -2805,7 +2491,7 @@
 </file>
 
 <file path=word/numbering.xml><?xml version="1.0" encoding="utf-8"?>
-<w:numbering xmlns:wpc="http://schemas.microsoft.com/office/word/2010/wordprocessingCanvas" xmlns:mc="http://schemas.openxmlformats.org/markup-compatibility/2006" xmlns:o="urn:schemas-microsoft-com:office:office" xmlns:r="http://schemas.openxmlformats.org/officeDocument/2006/relationships" xmlns:m="http://schemas.openxmlformats.org/officeDocument/2006/math" xmlns:v="urn:schemas-microsoft-com:vml" xmlns:wp14="http://schemas.microsoft.com/office/word/2010/wordprocessingDrawing" xmlns:wp="http://schemas.openxmlformats.org/drawingml/2006/wordprocessingDrawing" xmlns:w10="urn:schemas-microsoft-com:office:word" xmlns:w="http://schemas.openxmlformats.org/wordprocessingml/2006/main" xmlns:w14="http://schemas.microsoft.com/office/word/2010/wordml" xmlns:w15="http://schemas.microsoft.com/office/word/2012/wordml" xmlns:wpg="http://schemas.microsoft.com/office/word/2010/wordprocessingGroup" xmlns:wpi="http://schemas.microsoft.com/office/word/2010/wordprocessingInk" xmlns:wne="http://schemas.microsoft.com/office/word/2006/wordml" xmlns:wps="http://schemas.microsoft.com/office/word/2010/wordprocessingShape" mc:Ignorable="w14 w15 wp14">
+<w:numbering xmlns:wpc="http://schemas.microsoft.com/office/word/2010/wordprocessingCanvas" xmlns:cx="http://schemas.microsoft.com/office/drawing/2014/chartex" xmlns:cx1="http://schemas.microsoft.com/office/drawing/2015/9/8/chartex" xmlns:cx2="http://schemas.microsoft.com/office/drawing/2015/10/21/chartex" xmlns:cx3="http://schemas.microsoft.com/office/drawing/2016/5/9/chartex" xmlns:cx4="http://schemas.microsoft.com/office/drawing/2016/5/10/chartex" xmlns:cx5="http://schemas.microsoft.com/office/drawing/2016/5/11/chartex" xmlns:cx6="http://schemas.microsoft.com/office/drawing/2016/5/12/chartex" xmlns:cx7="http://schemas.microsoft.com/office/drawing/2016/5/13/chartex" xmlns:cx8="http://schemas.microsoft.com/office/drawing/2016/5/14/chartex" xmlns:mc="http://schemas.openxmlformats.org/markup-compatibility/2006" xmlns:aink="http://schemas.microsoft.com/office/drawing/2016/ink" xmlns:am3d="http://schemas.microsoft.com/office/drawing/2017/model3d" xmlns:o="urn:schemas-microsoft-com:office:office" xmlns:r="http://schemas.openxmlformats.org/officeDocument/2006/relationships" xmlns:m="http://schemas.openxmlformats.org/officeDocument/2006/math" xmlns:v="urn:schemas-microsoft-com:vml" xmlns:wp14="http://schemas.microsoft.com/office/word/2010/wordprocessingDrawing" xmlns:wp="http://schemas.openxmlformats.org/drawingml/2006/wordprocessingDrawing" xmlns:w10="urn:schemas-microsoft-com:office:word" xmlns:w="http://schemas.openxmlformats.org/wordprocessingml/2006/main" xmlns:w14="http://schemas.microsoft.com/office/word/2010/wordml" xmlns:w15="http://schemas.microsoft.com/office/word/2012/wordml" xmlns:w16cid="http://schemas.microsoft.com/office/word/2016/wordml/cid" xmlns:w16se="http://schemas.microsoft.com/office/word/2015/wordml/symex" xmlns:wpg="http://schemas.microsoft.com/office/word/2010/wordprocessingGroup" xmlns:wpi="http://schemas.microsoft.com/office/word/2010/wordprocessingInk" xmlns:wne="http://schemas.microsoft.com/office/word/2006/wordml" xmlns:wps="http://schemas.microsoft.com/office/word/2010/wordprocessingShape" mc:Ignorable="w14 w15 w16se w16cid wp14">
   <w:abstractNum w:abstractNumId="0" w15:restartNumberingAfterBreak="0">
     <w:nsid w:val="029413CD"/>
     <w:multiLevelType w:val="multilevel"/>
@@ -5328,7 +5014,7 @@
 </file>
 
 <file path=word/styles.xml><?xml version="1.0" encoding="utf-8"?>
-<w:styles xmlns:mc="http://schemas.openxmlformats.org/markup-compatibility/2006" xmlns:r="http://schemas.openxmlformats.org/officeDocument/2006/relationships" xmlns:w="http://schemas.openxmlformats.org/wordprocessingml/2006/main" xmlns:w14="http://schemas.microsoft.com/office/word/2010/wordml" xmlns:w15="http://schemas.microsoft.com/office/word/2012/wordml" mc:Ignorable="w14 w15">
+<w:styles xmlns:mc="http://schemas.openxmlformats.org/markup-compatibility/2006" xmlns:r="http://schemas.openxmlformats.org/officeDocument/2006/relationships" xmlns:w="http://schemas.openxmlformats.org/wordprocessingml/2006/main" xmlns:w14="http://schemas.microsoft.com/office/word/2010/wordml" xmlns:w15="http://schemas.microsoft.com/office/word/2012/wordml" xmlns:w16cid="http://schemas.microsoft.com/office/word/2016/wordml/cid" xmlns:w16se="http://schemas.microsoft.com/office/word/2015/wordml/symex" mc:Ignorable="w14 w15 w16se w16cid">
   <w:docDefaults>
     <w:rPrDefault>
       <w:rPr>
@@ -5338,7 +5024,7 @@
     </w:rPrDefault>
     <w:pPrDefault/>
   </w:docDefaults>
-  <w:latentStyles w:defLockedState="0" w:defUIPriority="99" w:defSemiHidden="0" w:defUnhideWhenUsed="0" w:defQFormat="0" w:count="371">
+  <w:latentStyles w:defLockedState="0" w:defUIPriority="99" w:defSemiHidden="0" w:defUnhideWhenUsed="0" w:defQFormat="0" w:count="375">
     <w:lsdException w:name="Normal" w:uiPriority="0" w:qFormat="1"/>
     <w:lsdException w:name="heading 1" w:uiPriority="9" w:qFormat="1"/>
     <w:lsdException w:name="heading 2" w:semiHidden="1" w:uiPriority="9" w:unhideWhenUsed="1" w:qFormat="1"/>
@@ -5444,7 +5130,6 @@
     <w:lsdException w:name="HTML Sample" w:semiHidden="1" w:unhideWhenUsed="1"/>
     <w:lsdException w:name="HTML Typewriter" w:semiHidden="1" w:unhideWhenUsed="1"/>
     <w:lsdException w:name="HTML Variable" w:semiHidden="1" w:unhideWhenUsed="1"/>
-    <w:lsdException w:name="Normal Table" w:semiHidden="1" w:unhideWhenUsed="1"/>
     <w:lsdException w:name="annotation subject" w:semiHidden="1" w:unhideWhenUsed="1"/>
     <w:lsdException w:name="No List" w:semiHidden="1" w:unhideWhenUsed="1"/>
     <w:lsdException w:name="Outline List 1" w:semiHidden="1" w:unhideWhenUsed="1"/>
@@ -5488,10 +5173,8 @@
     <w:lsdException w:name="Table Elegant" w:semiHidden="1" w:unhideWhenUsed="1"/>
     <w:lsdException w:name="Table Professional" w:semiHidden="1" w:unhideWhenUsed="1"/>
     <w:lsdException w:name="Table Subtle 1" w:semiHidden="1" w:unhideWhenUsed="1"/>
-    <w:lsdException w:name="Table Subtle 2" w:semiHidden="1" w:unhideWhenUsed="1"/>
     <w:lsdException w:name="Table Web 1" w:semiHidden="1" w:unhideWhenUsed="1"/>
     <w:lsdException w:name="Table Web 2" w:semiHidden="1" w:unhideWhenUsed="1"/>
-    <w:lsdException w:name="Table Web 3" w:semiHidden="1" w:unhideWhenUsed="1"/>
     <w:lsdException w:name="Balloon Text" w:semiHidden="1" w:unhideWhenUsed="1"/>
     <w:lsdException w:name="Table Grid" w:uiPriority="59"/>
     <w:lsdException w:name="Table Theme" w:semiHidden="1" w:unhideWhenUsed="1"/>
@@ -5710,6 +5393,10 @@
     <w:lsdException w:name="List Table 5 Dark Accent 6" w:uiPriority="50"/>
     <w:lsdException w:name="List Table 6 Colorful Accent 6" w:uiPriority="51"/>
     <w:lsdException w:name="List Table 7 Colorful Accent 6" w:uiPriority="52"/>
+    <w:lsdException w:name="Mention" w:semiHidden="1" w:unhideWhenUsed="1"/>
+    <w:lsdException w:name="Smart Hyperlink" w:semiHidden="1" w:unhideWhenUsed="1"/>
+    <w:lsdException w:name="Hashtag" w:semiHidden="1" w:unhideWhenUsed="1"/>
+    <w:lsdException w:name="Unresolved Mention" w:semiHidden="1" w:unhideWhenUsed="1"/>
   </w:latentStyles>
   <w:style w:type="paragraph" w:default="1" w:styleId="Normal">
     <w:name w:val="Normal"/>
@@ -6665,7 +6352,7 @@
 </file>
 
 <file path=customXml/itemProps1.xml><?xml version="1.0" encoding="utf-8"?>
-<ds:datastoreItem xmlns:ds="http://schemas.openxmlformats.org/officeDocument/2006/customXml" ds:itemID="{417F0793-0235-4E43-BDF5-9783824ED35C}">
+<ds:datastoreItem xmlns:ds="http://schemas.openxmlformats.org/officeDocument/2006/customXml" ds:itemID="{CA6B33EF-D644-41A4-89F6-B7D7D42F2BEA}">
   <ds:schemaRefs>
     <ds:schemaRef ds:uri="http://schemas.openxmlformats.org/officeDocument/2006/bibliography"/>
   </ds:schemaRefs>

</xml_diff>

<commit_message>
Fixed bug on task3
</commit_message>
<xml_diff>
--- a/OS-L06-2017-ScriptsPart1.docx
+++ b/OS-L06-2017-ScriptsPart1.docx
@@ -2055,10 +2055,10 @@
           <w:noProof/>
         </w:rPr>
         <w:drawing>
-          <wp:inline distT="0" distB="0" distL="0" distR="0" wp14:anchorId="535B2BAC" wp14:editId="0B71569A">
-            <wp:extent cx="5695950" cy="2400300"/>
-            <wp:effectExtent l="0" t="0" r="0" b="0"/>
-            <wp:docPr id="5" name="Picture 5"/>
+          <wp:inline distT="0" distB="0" distL="0" distR="0" wp14:anchorId="02EC0F11" wp14:editId="55F93145">
+            <wp:extent cx="5731510" cy="2283460"/>
+            <wp:effectExtent l="0" t="0" r="2540" b="2540"/>
+            <wp:docPr id="10" name="Picture 10"/>
             <wp:cNvGraphicFramePr>
               <a:graphicFrameLocks xmlns:a="http://schemas.openxmlformats.org/drawingml/2006/main" noChangeAspect="1"/>
             </wp:cNvGraphicFramePr>
@@ -2078,7 +2078,7 @@
                   <pic:spPr>
                     <a:xfrm>
                       <a:off x="0" y="0"/>
-                      <a:ext cx="5695950" cy="2400300"/>
+                      <a:ext cx="5731510" cy="2283460"/>
                     </a:xfrm>
                     <a:prstGeom prst="rect">
                       <a:avLst/>
@@ -2090,6 +2090,8 @@
           </wp:inline>
         </w:drawing>
       </w:r>
+      <w:bookmarkStart w:id="2" w:name="_GoBack"/>
+      <w:bookmarkEnd w:id="2"/>
     </w:p>
     <w:p>
       <w:pPr>
@@ -2540,8 +2542,6 @@
           </wp:inline>
         </w:drawing>
       </w:r>
-      <w:bookmarkStart w:id="2" w:name="_GoBack"/>
-      <w:bookmarkEnd w:id="2"/>
     </w:p>
     <w:sectPr>
       <w:headerReference w:type="default" r:id="rId16"/>
@@ -6585,7 +6585,7 @@
 </file>
 
 <file path=customXml/itemProps1.xml><?xml version="1.0" encoding="utf-8"?>
-<ds:datastoreItem xmlns:ds="http://schemas.openxmlformats.org/officeDocument/2006/customXml" ds:itemID="{807A6371-9E10-4E43-BEA1-C5151B60DC8F}">
+<ds:datastoreItem xmlns:ds="http://schemas.openxmlformats.org/officeDocument/2006/customXml" ds:itemID="{45436717-310A-407B-992E-B98BE2F56468}">
   <ds:schemaRefs>
     <ds:schemaRef ds:uri="http://schemas.openxmlformats.org/officeDocument/2006/bibliography"/>
   </ds:schemaRefs>

</xml_diff>